<commit_message>
CSS exercises.docx & Media queries.docx updated
</commit_message>
<xml_diff>
--- a/Notes/CSS exercises.docx
+++ b/Notes/CSS exercises.docx
@@ -1292,14 +1292,7 @@
           <w:b/>
           <w:lang w:val="en-US"/>
         </w:rPr>
-        <w:t>Setting a margin between floated columns option</w:t>
-      </w:r>
-      <w:r>
-        <w:rPr>
-          <w:b/>
-          <w:lang w:val="en-US"/>
-        </w:rPr>
-        <w:t xml:space="preserve"> 2:</w:t>
+        <w:t>Setting a margin between floated columns option 2:</w:t>
       </w:r>
     </w:p>
     <w:p>
@@ -1593,14 +1586,7 @@
           <w:b/>
           <w:lang w:val="en-US"/>
         </w:rPr>
-        <w:t>Setting a margin between floated columns option</w:t>
-      </w:r>
-      <w:r>
-        <w:rPr>
-          <w:b/>
-          <w:lang w:val="en-US"/>
-        </w:rPr>
-        <w:t xml:space="preserve"> 3:</w:t>
+        <w:t>Setting a margin between floated columns option 3:</w:t>
       </w:r>
     </w:p>
     <w:p>
@@ -1799,7 +1785,6 @@
         </w:rPr>
         <w:t xml:space="preserve"> /* </w:t>
       </w:r>
-      <w:bookmarkStart w:id="0" w:name="_GoBack"/>
       <w:r>
         <w:rPr>
           <w:b/>
@@ -1807,7 +1792,6 @@
         </w:rPr>
         <w:t xml:space="preserve">this sibling selector will add the left margin to each element beyond the first one </w:t>
       </w:r>
-      <w:bookmarkEnd w:id="0"/>
       <w:r>
         <w:rPr>
           <w:lang w:val="en-US"/>
@@ -10504,244 +10488,53 @@
     <w:p>
       <w:pPr>
         <w:rPr>
-          <w:b/>
-          <w:lang w:val="en-US"/>
-        </w:rPr>
-      </w:pPr>
-      <w:r>
-        <w:rPr>
-          <w:b/>
-          <w:lang w:val="en-US"/>
-        </w:rPr>
-        <w:t>Example of media query</w:t>
-      </w:r>
-    </w:p>
-    <w:p>
-      <w:pPr>
-        <w:rPr>
-          <w:lang w:val="en-US"/>
-        </w:rPr>
-      </w:pPr>
-      <w:r>
-        <w:rPr>
-          <w:lang w:val="en-US"/>
-        </w:rPr>
-        <w:t>@</w:t>
-      </w:r>
-      <w:proofErr w:type="gramStart"/>
-      <w:r>
-        <w:rPr>
-          <w:lang w:val="en-US"/>
-        </w:rPr>
-        <w:t>media</w:t>
-      </w:r>
-      <w:proofErr w:type="gramEnd"/>
-      <w:r>
-        <w:rPr>
-          <w:lang w:val="en-US"/>
-        </w:rPr>
-        <w:t xml:space="preserve"> screen and (max-width:599px) {</w:t>
-      </w:r>
-    </w:p>
-    <w:p>
-      <w:pPr>
-        <w:rPr>
-          <w:lang w:val="en-US"/>
-        </w:rPr>
-      </w:pPr>
-      <w:r>
-        <w:rPr>
-          <w:lang w:val="en-US"/>
-        </w:rPr>
-        <w:t xml:space="preserve">  </w:t>
-      </w:r>
-      <w:proofErr w:type="spellStart"/>
-      <w:proofErr w:type="gramStart"/>
-      <w:r>
-        <w:rPr>
-          <w:lang w:val="en-US"/>
-        </w:rPr>
-        <w:t>nav</w:t>
-      </w:r>
-      <w:proofErr w:type="spellEnd"/>
-      <w:proofErr w:type="gramEnd"/>
-      <w:r>
-        <w:rPr>
-          <w:lang w:val="en-US"/>
-        </w:rPr>
-        <w:t xml:space="preserve"> li {</w:t>
-      </w:r>
-    </w:p>
-    <w:p>
-      <w:pPr>
-        <w:rPr>
-          <w:lang w:val="en-US"/>
-        </w:rPr>
-      </w:pPr>
-      <w:r>
-        <w:rPr>
-          <w:lang w:val="en-US"/>
-        </w:rPr>
-        <w:t xml:space="preserve">    </w:t>
-      </w:r>
-      <w:proofErr w:type="gramStart"/>
-      <w:r>
-        <w:rPr>
-          <w:lang w:val="en-US"/>
-        </w:rPr>
-        <w:t>display</w:t>
-      </w:r>
-      <w:proofErr w:type="gramEnd"/>
-      <w:r>
-        <w:rPr>
-          <w:lang w:val="en-US"/>
-        </w:rPr>
-        <w:t>: inline;</w:t>
-      </w:r>
-    </w:p>
-    <w:p>
-      <w:pPr>
-        <w:rPr>
-          <w:lang w:val="en-US"/>
-        </w:rPr>
-      </w:pPr>
-      <w:r>
-        <w:rPr>
-          <w:lang w:val="en-US"/>
-        </w:rPr>
-        <w:t xml:space="preserve">  }</w:t>
-      </w:r>
-    </w:p>
-    <w:p>
-      <w:pPr>
-        <w:rPr>
-          <w:lang w:val="en-US"/>
-        </w:rPr>
-      </w:pPr>
-      <w:r>
-        <w:rPr>
-          <w:lang w:val="en-US"/>
-        </w:rPr>
-        <w:t>}</w:t>
-      </w:r>
-    </w:p>
-    <w:p>
-      <w:pPr>
-        <w:rPr>
-          <w:lang w:val="en-US"/>
-        </w:rPr>
-      </w:pPr>
-    </w:p>
-    <w:p>
-      <w:pPr>
-        <w:rPr>
-          <w:lang w:val="en-US"/>
-        </w:rPr>
-      </w:pPr>
-      <w:r>
-        <w:rPr>
-          <w:b/>
-          <w:lang w:val="en-US"/>
-        </w:rPr>
-        <w:lastRenderedPageBreak/>
-        <w:t>Sites that use media queries:</w:t>
-      </w:r>
-      <w:r>
-        <w:rPr>
-          <w:b/>
-          <w:lang w:val="en-US"/>
-        </w:rPr>
-        <w:t xml:space="preserve"> </w:t>
+          <w:lang w:val="en-US"/>
+        </w:rPr>
+      </w:pPr>
+      <w:bookmarkStart w:id="0" w:name="_GoBack"/>
+      <w:bookmarkEnd w:id="0"/>
+      <w:r>
+        <w:rPr>
+          <w:b/>
+          <w:lang w:val="en-US"/>
+        </w:rPr>
+        <w:t xml:space="preserve">Inline-block layout: </w:t>
+      </w:r>
+      <w:r>
+        <w:rPr>
+          <w:lang w:val="en-US"/>
+        </w:rPr>
+        <w:t>t</w:t>
+      </w:r>
+      <w:r>
+        <w:rPr>
+          <w:lang w:val="en-US"/>
+        </w:rPr>
+        <w:t>here will be a gap between the columns if there is any whitespace between them in the HTML</w:t>
+      </w:r>
+    </w:p>
+    <w:p>
+      <w:pPr>
+        <w:rPr>
+          <w:lang w:val="en-US"/>
+        </w:rPr>
+      </w:pPr>
+    </w:p>
+    <w:p>
+      <w:pPr>
+        <w:rPr>
+          <w:b/>
+          <w:lang w:val="en-US"/>
+        </w:rPr>
+      </w:pPr>
+      <w:r>
+        <w:rPr>
+          <w:b/>
+          <w:lang w:val="en-US"/>
+        </w:rPr>
+        <w:t xml:space="preserve">CSS frameworks: </w:t>
       </w:r>
       <w:hyperlink r:id="rId7" w:history="1">
-        <w:r>
-          <w:rPr>
-            <w:rStyle w:val="Hyperlink"/>
-            <w:lang w:val="en-US"/>
-          </w:rPr>
-          <w:t>http://mediaqueri.es</w:t>
-        </w:r>
-      </w:hyperlink>
-    </w:p>
-    <w:p>
-      <w:pPr>
-        <w:rPr>
-          <w:b/>
-          <w:lang w:val="en-US"/>
-        </w:rPr>
-      </w:pPr>
-      <w:r>
-        <w:rPr>
-          <w:b/>
-          <w:lang w:val="en-US"/>
-        </w:rPr>
-        <w:t xml:space="preserve">Media queries documentation: </w:t>
-      </w:r>
-      <w:hyperlink r:id="rId8" w:history="1">
-        <w:r>
-          <w:rPr>
-            <w:rStyle w:val="Hyperlink"/>
-            <w:lang w:val="en-US"/>
-          </w:rPr>
-          <w:t>https://developer.mozilla.org/en-US/docs/Web/CSS/Media_Queries/Using_media_queries</w:t>
-        </w:r>
-      </w:hyperlink>
-    </w:p>
-    <w:p>
-      <w:pPr>
-        <w:rPr>
-          <w:lang w:val="en-US"/>
-        </w:rPr>
-      </w:pPr>
-    </w:p>
-    <w:p>
-      <w:pPr>
-        <w:rPr>
-          <w:lang w:val="en-US"/>
-        </w:rPr>
-      </w:pPr>
-      <w:r>
-        <w:rPr>
-          <w:b/>
-          <w:lang w:val="en-US"/>
-        </w:rPr>
-        <w:t xml:space="preserve">Inline-block layout: </w:t>
-      </w:r>
-      <w:r>
-        <w:rPr>
-          <w:lang w:val="en-US"/>
-        </w:rPr>
-        <w:t>t</w:t>
-      </w:r>
-      <w:r>
-        <w:rPr>
-          <w:lang w:val="en-US"/>
-        </w:rPr>
-        <w:t>here will be a gap between the columns if there is any whitespace between them in the HTML</w:t>
-      </w:r>
-    </w:p>
-    <w:p>
-      <w:pPr>
-        <w:rPr>
-          <w:lang w:val="en-US"/>
-        </w:rPr>
-      </w:pPr>
-    </w:p>
-    <w:p>
-      <w:pPr>
-        <w:rPr>
-          <w:b/>
-          <w:lang w:val="en-US"/>
-        </w:rPr>
-      </w:pPr>
-      <w:r>
-        <w:rPr>
-          <w:b/>
-          <w:lang w:val="en-US"/>
-        </w:rPr>
-        <w:t xml:space="preserve">CSS frameworks: </w:t>
-      </w:r>
-      <w:hyperlink r:id="rId9" w:history="1">
         <w:r>
           <w:rPr>
             <w:rStyle w:val="Hyperlink"/>
@@ -10798,6 +10591,7 @@
         <w:rPr>
           <w:lang w:val="en-US"/>
         </w:rPr>
+        <w:lastRenderedPageBreak/>
         <w:t>----------------------------------------</w:t>
       </w:r>
     </w:p>
@@ -11391,7 +11185,7 @@
           <w:lang w:val="en-US"/>
         </w:rPr>
       </w:pPr>
-      <w:hyperlink r:id="rId10" w:history="1">
+      <w:hyperlink r:id="rId8" w:history="1">
         <w:r>
           <w:rPr>
             <w:rStyle w:val="Hyperlink"/>
@@ -11407,7 +11201,7 @@
           <w:lang w:val="en-US"/>
         </w:rPr>
       </w:pPr>
-      <w:hyperlink r:id="rId11" w:history="1">
+      <w:hyperlink r:id="rId9" w:history="1">
         <w:r>
           <w:rPr>
             <w:rStyle w:val="Hyperlink"/>

</xml_diff>